<commit_message>
UX Portfolio Week 2 Workshop meaningful experiences
</commit_message>
<xml_diff>
--- a/Solo/Docs/UX Portfolio.docx
+++ b/Solo/Docs/UX Portfolio.docx
@@ -127,7 +127,7 @@
           <w:r>
             <w:fldChar w:fldCharType="separate"/>
           </w:r>
-          <w:hyperlink w:anchor="_Toc507052948" w:history="1">
+          <w:hyperlink w:anchor="_Toc507147306" w:history="1">
             <w:r>
               <w:rPr>
                 <w:rStyle w:val="Hyperlink"/>
@@ -155,7 +155,7 @@
                 <w:noProof/>
                 <w:webHidden/>
               </w:rPr>
-              <w:instrText xml:space="preserve"> PAGEREF _Toc507052948 \h </w:instrText>
+              <w:instrText xml:space="preserve"> PAGEREF _Toc507147306 \h </w:instrText>
             </w:r>
             <w:r>
               <w:rPr>
@@ -187,6 +187,75 @@
           </w:hyperlink>
         </w:p>
         <w:p>
+          <w:pPr>
+            <w:pStyle w:val="Inhopg2"/>
+            <w:tabs>
+              <w:tab w:val="right" w:leader="dot" w:pos="9350"/>
+            </w:tabs>
+            <w:rPr>
+              <w:rFonts w:eastAsiaTheme="minorEastAsia" w:hAnsiTheme="minorHAnsi" w:cstheme="minorBidi"/>
+              <w:noProof/>
+            </w:rPr>
+          </w:pPr>
+          <w:hyperlink w:anchor="_Toc507147307" w:history="1">
+            <w:r>
+              <w:rPr>
+                <w:rStyle w:val="Hyperlink"/>
+                <w:noProof/>
+              </w:rPr>
+              <w:t>Workshop creating a meaningful experience</w:t>
+            </w:r>
+            <w:r>
+              <w:rPr>
+                <w:noProof/>
+                <w:webHidden/>
+              </w:rPr>
+              <w:tab/>
+            </w:r>
+            <w:r>
+              <w:rPr>
+                <w:noProof/>
+                <w:webHidden/>
+              </w:rPr>
+              <w:fldChar w:fldCharType="begin"/>
+            </w:r>
+            <w:r>
+              <w:rPr>
+                <w:noProof/>
+                <w:webHidden/>
+              </w:rPr>
+              <w:instrText xml:space="preserve"> PAGEREF _Toc507147307 \h </w:instrText>
+            </w:r>
+            <w:r>
+              <w:rPr>
+                <w:noProof/>
+                <w:webHidden/>
+              </w:rPr>
+            </w:r>
+            <w:r>
+              <w:rPr>
+                <w:noProof/>
+                <w:webHidden/>
+              </w:rPr>
+              <w:fldChar w:fldCharType="separate"/>
+            </w:r>
+            <w:r>
+              <w:rPr>
+                <w:noProof/>
+                <w:webHidden/>
+              </w:rPr>
+              <w:t>5</w:t>
+            </w:r>
+            <w:r>
+              <w:rPr>
+                <w:noProof/>
+                <w:webHidden/>
+              </w:rPr>
+              <w:fldChar w:fldCharType="end"/>
+            </w:r>
+          </w:hyperlink>
+        </w:p>
+        <w:p>
           <w:r>
             <w:rPr>
               <w:b/>
@@ -231,7 +300,7 @@
           <w:lang w:val="en-US"/>
         </w:rPr>
       </w:pPr>
-      <w:bookmarkStart w:id="1" w:name="_Toc507052948"/>
+      <w:bookmarkStart w:id="1" w:name="_Toc507147306"/>
       <w:r>
         <w:rPr>
           <w:lang w:val="en-US"/>
@@ -890,7 +959,625 @@
         <w:t xml:space="preserve"> heeft geen reclame.</w:t>
       </w:r>
     </w:p>
+    <w:p>
+      <w:r>
+        <w:br/>
+      </w:r>
+    </w:p>
+    <w:p>
+      <w:r>
+        <w:br w:type="page"/>
+      </w:r>
+    </w:p>
+    <w:p>
+      <w:pPr>
+        <w:pStyle w:val="Kop2"/>
+      </w:pPr>
+      <w:bookmarkStart w:id="2" w:name="_Toc507147307"/>
+      <w:r>
+        <w:lastRenderedPageBreak/>
+        <w:t xml:space="preserve">Workshop </w:t>
+      </w:r>
+      <w:proofErr w:type="spellStart"/>
+      <w:r>
+        <w:t>creating</w:t>
+      </w:r>
+      <w:proofErr w:type="spellEnd"/>
+      <w:r>
+        <w:t xml:space="preserve"> a </w:t>
+      </w:r>
+      <w:proofErr w:type="spellStart"/>
+      <w:r>
+        <w:t>meaningful</w:t>
+      </w:r>
+      <w:proofErr w:type="spellEnd"/>
+      <w:r>
+        <w:t xml:space="preserve"> </w:t>
+      </w:r>
+      <w:proofErr w:type="spellStart"/>
+      <w:r>
+        <w:t>experience</w:t>
+      </w:r>
+      <w:bookmarkEnd w:id="2"/>
+      <w:proofErr w:type="spellEnd"/>
+    </w:p>
     <w:p/>
+    <w:p>
+      <w:pPr>
+        <w:rPr>
+          <w:b/>
+        </w:rPr>
+      </w:pPr>
+      <w:proofErr w:type="spellStart"/>
+      <w:r>
+        <w:rPr>
+          <w:b/>
+        </w:rPr>
+        <w:t>Assignment</w:t>
+      </w:r>
+      <w:proofErr w:type="spellEnd"/>
+      <w:r>
+        <w:rPr>
+          <w:b/>
+        </w:rPr>
+        <w:t xml:space="preserve"> 1</w:t>
+      </w:r>
+    </w:p>
+    <w:p>
+      <w:pPr>
+        <w:pStyle w:val="Lijstalinea"/>
+        <w:numPr>
+          <w:ilvl w:val="0"/>
+          <w:numId w:val="2"/>
+        </w:numPr>
+      </w:pPr>
+      <w:r>
+        <w:t>Nike</w:t>
+      </w:r>
+    </w:p>
+    <w:p>
+      <w:pPr>
+        <w:pStyle w:val="Lijstalinea"/>
+      </w:pPr>
+      <w:r>
+        <w:t xml:space="preserve">Do goals: </w:t>
+      </w:r>
+    </w:p>
+    <w:p>
+      <w:pPr>
+        <w:pStyle w:val="Lijstalinea"/>
+      </w:pPr>
+      <w:r>
+        <w:t>Zool, Stof, Schoenveters, Rits, Patroon</w:t>
+      </w:r>
+    </w:p>
+    <w:p>
+      <w:pPr>
+        <w:pStyle w:val="Lijstalinea"/>
+      </w:pPr>
+      <w:r>
+        <w:t>Be goals:</w:t>
+      </w:r>
+    </w:p>
+    <w:p>
+      <w:pPr>
+        <w:pStyle w:val="Lijstalinea"/>
+      </w:pPr>
+      <w:r>
+        <w:t>Vrijheid, Open lucht ervaren, sportieve levensstijl</w:t>
+      </w:r>
+    </w:p>
+    <w:p>
+      <w:pPr>
+        <w:pStyle w:val="Lijstalinea"/>
+        <w:numPr>
+          <w:ilvl w:val="0"/>
+          <w:numId w:val="2"/>
+        </w:numPr>
+      </w:pPr>
+      <w:r>
+        <w:t>Apple</w:t>
+      </w:r>
+    </w:p>
+    <w:p>
+      <w:pPr>
+        <w:pStyle w:val="Lijstalinea"/>
+      </w:pPr>
+      <w:r>
+        <w:t>Do goals:</w:t>
+      </w:r>
+    </w:p>
+    <w:p>
+      <w:pPr>
+        <w:pStyle w:val="Lijstalinea"/>
+      </w:pPr>
+      <w:r>
+        <w:t>Bellen, Internet, Geluid, Touchscreen, Software</w:t>
+      </w:r>
+    </w:p>
+    <w:p>
+      <w:pPr>
+        <w:pStyle w:val="Lijstalinea"/>
+      </w:pPr>
+      <w:r>
+        <w:t>Be goals:</w:t>
+      </w:r>
+    </w:p>
+    <w:p>
+      <w:pPr>
+        <w:pStyle w:val="Lijstalinea"/>
+      </w:pPr>
+      <w:r>
+        <w:t>Status, Leuk om te gebruiken</w:t>
+      </w:r>
+    </w:p>
+    <w:p>
+      <w:pPr>
+        <w:pStyle w:val="Lijstalinea"/>
+        <w:numPr>
+          <w:ilvl w:val="0"/>
+          <w:numId w:val="2"/>
+        </w:numPr>
+      </w:pPr>
+      <w:r>
+        <w:t>Post-</w:t>
+      </w:r>
+      <w:proofErr w:type="spellStart"/>
+      <w:r>
+        <w:t>it</w:t>
+      </w:r>
+      <w:proofErr w:type="spellEnd"/>
+    </w:p>
+    <w:p>
+      <w:pPr>
+        <w:pStyle w:val="Lijstalinea"/>
+      </w:pPr>
+      <w:r>
+        <w:t>Do goals:</w:t>
+      </w:r>
+    </w:p>
+    <w:p>
+      <w:pPr>
+        <w:pStyle w:val="Lijstalinea"/>
+      </w:pPr>
+      <w:r>
+        <w:t>Notities opschrijven, plakken waar je wil</w:t>
+      </w:r>
+    </w:p>
+    <w:p>
+      <w:pPr>
+        <w:pStyle w:val="Lijstalinea"/>
+      </w:pPr>
+      <w:r>
+        <w:t>Be goals:</w:t>
+      </w:r>
+    </w:p>
+    <w:p>
+      <w:pPr>
+        <w:pStyle w:val="Lijstalinea"/>
+      </w:pPr>
+      <w:r>
+        <w:t>Herinneringen ophalen</w:t>
+      </w:r>
+    </w:p>
+    <w:p>
+      <w:pPr>
+        <w:pStyle w:val="Lijstalinea"/>
+        <w:numPr>
+          <w:ilvl w:val="0"/>
+          <w:numId w:val="2"/>
+        </w:numPr>
+      </w:pPr>
+      <w:proofErr w:type="spellStart"/>
+      <w:r>
+        <w:t>Hellofresh</w:t>
+      </w:r>
+      <w:proofErr w:type="spellEnd"/>
+    </w:p>
+    <w:p>
+      <w:pPr>
+        <w:pStyle w:val="Lijstalinea"/>
+      </w:pPr>
+      <w:r>
+        <w:t>Do goals:</w:t>
+      </w:r>
+    </w:p>
+    <w:p>
+      <w:pPr>
+        <w:pStyle w:val="Lijstalinea"/>
+      </w:pPr>
+      <w:r>
+        <w:t>Makkelijk eten verkrijgen</w:t>
+      </w:r>
+    </w:p>
+    <w:p>
+      <w:pPr>
+        <w:pStyle w:val="Lijstalinea"/>
+      </w:pPr>
+      <w:r>
+        <w:t>Be goals:</w:t>
+      </w:r>
+    </w:p>
+    <w:p>
+      <w:pPr>
+        <w:pStyle w:val="Lijstalinea"/>
+      </w:pPr>
+      <w:r>
+        <w:t>Gezonde levensstijl, leuke kook ervaring</w:t>
+      </w:r>
+    </w:p>
+    <w:p>
+      <w:pPr>
+        <w:pStyle w:val="Lijstalinea"/>
+        <w:numPr>
+          <w:ilvl w:val="0"/>
+          <w:numId w:val="2"/>
+        </w:numPr>
+      </w:pPr>
+      <w:r>
+        <w:t>IKEA</w:t>
+      </w:r>
+    </w:p>
+    <w:p>
+      <w:pPr>
+        <w:pStyle w:val="Lijstalinea"/>
+      </w:pPr>
+      <w:r>
+        <w:t>Do goals:</w:t>
+      </w:r>
+    </w:p>
+    <w:p>
+      <w:pPr>
+        <w:pStyle w:val="Lijstalinea"/>
+      </w:pPr>
+      <w:r>
+        <w:t>Inrichten van je huis, meubilair, stof, hout, schroeven</w:t>
+      </w:r>
+    </w:p>
+    <w:p>
+      <w:pPr>
+        <w:pStyle w:val="Lijstalinea"/>
+      </w:pPr>
+      <w:r>
+        <w:t>Be goals:</w:t>
+      </w:r>
+    </w:p>
+    <w:p>
+      <w:pPr>
+        <w:pStyle w:val="Lijstalinea"/>
+      </w:pPr>
+      <w:r>
+        <w:t>Mooi design</w:t>
+      </w:r>
+    </w:p>
+    <w:p>
+      <w:pPr>
+        <w:pStyle w:val="Lijstalinea"/>
+        <w:numPr>
+          <w:ilvl w:val="0"/>
+          <w:numId w:val="2"/>
+        </w:numPr>
+      </w:pPr>
+      <w:r>
+        <w:t>Snapchat</w:t>
+      </w:r>
+    </w:p>
+    <w:p>
+      <w:pPr>
+        <w:pStyle w:val="Lijstalinea"/>
+      </w:pPr>
+      <w:r>
+        <w:t>Do goals:</w:t>
+      </w:r>
+    </w:p>
+    <w:p>
+      <w:pPr>
+        <w:pStyle w:val="Lijstalinea"/>
+      </w:pPr>
+      <w:r>
+        <w:t>Video</w:t>
+      </w:r>
+      <w:r>
+        <w:t>’</w:t>
+      </w:r>
+      <w:r>
+        <w:t>s en foto</w:t>
+      </w:r>
+      <w:r>
+        <w:t>’</w:t>
+      </w:r>
+      <w:r>
+        <w:t>s versturen</w:t>
+      </w:r>
+    </w:p>
+    <w:p>
+      <w:pPr>
+        <w:pStyle w:val="Lijstalinea"/>
+      </w:pPr>
+      <w:r>
+        <w:t>Be goals:</w:t>
+      </w:r>
+    </w:p>
+    <w:p>
+      <w:pPr>
+        <w:pStyle w:val="Lijstalinea"/>
+      </w:pPr>
+      <w:r>
+        <w:t>Persoonlijke ervaringen met vrienden</w:t>
+      </w:r>
+      <w:r>
+        <w:t xml:space="preserve"> via </w:t>
+      </w:r>
+      <w:proofErr w:type="spellStart"/>
+      <w:r>
+        <w:t>emotes</w:t>
+      </w:r>
+      <w:proofErr w:type="spellEnd"/>
+      <w:r>
+        <w:t>, stickers en filters.</w:t>
+      </w:r>
+    </w:p>
+    <w:p>
+      <w:pPr>
+        <w:pStyle w:val="Lijstalinea"/>
+        <w:numPr>
+          <w:ilvl w:val="0"/>
+          <w:numId w:val="2"/>
+        </w:numPr>
+      </w:pPr>
+      <w:r>
+        <w:t>Starbucks</w:t>
+      </w:r>
+    </w:p>
+    <w:p>
+      <w:pPr>
+        <w:pStyle w:val="Lijstalinea"/>
+      </w:pPr>
+      <w:r>
+        <w:t>Do goals:</w:t>
+      </w:r>
+    </w:p>
+    <w:p>
+      <w:pPr>
+        <w:pStyle w:val="Lijstalinea"/>
+      </w:pPr>
+      <w:r>
+        <w:t>Koffie, beker, deksel</w:t>
+      </w:r>
+    </w:p>
+    <w:p>
+      <w:pPr>
+        <w:pStyle w:val="Lijstalinea"/>
+      </w:pPr>
+      <w:r>
+        <w:t>Be goals:</w:t>
+      </w:r>
+    </w:p>
+    <w:p>
+      <w:pPr>
+        <w:pStyle w:val="Lijstalinea"/>
+      </w:pPr>
+      <w:r>
+        <w:t xml:space="preserve">Persoonlijk door naam op beker, goed gevoel door het kiezen van </w:t>
+      </w:r>
+      <w:proofErr w:type="spellStart"/>
+      <w:r>
+        <w:t>starbucks</w:t>
+      </w:r>
+      <w:proofErr w:type="spellEnd"/>
+    </w:p>
+    <w:p>
+      <w:pPr>
+        <w:pStyle w:val="Lijstalinea"/>
+      </w:pPr>
+    </w:p>
+    <w:p>
+      <w:pPr>
+        <w:pStyle w:val="Lijstalinea"/>
+      </w:pPr>
+    </w:p>
+    <w:p>
+      <w:pPr>
+        <w:pStyle w:val="Lijstalinea"/>
+      </w:pPr>
+    </w:p>
+    <w:p>
+      <w:pPr>
+        <w:pStyle w:val="Lijstalinea"/>
+      </w:pPr>
+    </w:p>
+    <w:p>
+      <w:pPr>
+        <w:rPr>
+          <w:b/>
+        </w:rPr>
+      </w:pPr>
+      <w:proofErr w:type="spellStart"/>
+      <w:r>
+        <w:rPr>
+          <w:b/>
+        </w:rPr>
+        <w:lastRenderedPageBreak/>
+        <w:t>Assignment</w:t>
+      </w:r>
+      <w:proofErr w:type="spellEnd"/>
+      <w:r>
+        <w:rPr>
+          <w:b/>
+        </w:rPr>
+        <w:t xml:space="preserve"> 2</w:t>
+      </w:r>
+    </w:p>
+    <w:p>
+      <w:pPr>
+        <w:rPr>
+          <w:b/>
+        </w:rPr>
+      </w:pPr>
+      <w:r>
+        <w:rPr>
+          <w:b/>
+        </w:rPr>
+        <w:t>Nike</w:t>
+      </w:r>
+    </w:p>
+    <w:p>
+      <w:r>
+        <w:t>Schoenen die fijn zitten, Goede dikke zool, logo op de schoen, simpele schoenendoos met logo er op.</w:t>
+      </w:r>
+    </w:p>
+    <w:p>
+      <w:pPr>
+        <w:rPr>
+          <w:b/>
+        </w:rPr>
+      </w:pPr>
+      <w:r>
+        <w:rPr>
+          <w:b/>
+        </w:rPr>
+        <w:t>Apple</w:t>
+      </w:r>
+    </w:p>
+    <w:p>
+      <w:r>
+        <w:t>Telefoon die er goed uit ziet, Alle functies van een smartphone, Iets extra</w:t>
+      </w:r>
+      <w:r>
+        <w:t>’</w:t>
+      </w:r>
+      <w:r>
+        <w:t>s (</w:t>
+      </w:r>
+      <w:proofErr w:type="spellStart"/>
+      <w:r>
+        <w:t>touch</w:t>
+      </w:r>
+      <w:proofErr w:type="spellEnd"/>
+      <w:r>
+        <w:t xml:space="preserve"> </w:t>
+      </w:r>
+      <w:proofErr w:type="spellStart"/>
+      <w:r>
+        <w:t>id</w:t>
+      </w:r>
+      <w:proofErr w:type="spellEnd"/>
+      <w:r>
+        <w:t xml:space="preserve">, face </w:t>
+      </w:r>
+      <w:proofErr w:type="spellStart"/>
+      <w:r>
+        <w:t>id</w:t>
+      </w:r>
+      <w:proofErr w:type="spellEnd"/>
+      <w:r>
+        <w:t>, dubbele camera) waardoor het product er uit springt, speciale software die alleen bij Apple producten zit.</w:t>
+      </w:r>
+    </w:p>
+    <w:p>
+      <w:pPr>
+        <w:rPr>
+          <w:b/>
+        </w:rPr>
+      </w:pPr>
+      <w:r>
+        <w:rPr>
+          <w:b/>
+        </w:rPr>
+        <w:t>Post-It</w:t>
+      </w:r>
+    </w:p>
+    <w:p>
+      <w:r>
+        <w:t>Papiertje met plakrand, een stapel van deze papiertjes in een plastic folie met logo er op.</w:t>
+      </w:r>
+    </w:p>
+    <w:p>
+      <w:pPr>
+        <w:rPr>
+          <w:b/>
+        </w:rPr>
+      </w:pPr>
+      <w:proofErr w:type="spellStart"/>
+      <w:r>
+        <w:rPr>
+          <w:b/>
+        </w:rPr>
+        <w:t>Hellofresh</w:t>
+      </w:r>
+      <w:proofErr w:type="spellEnd"/>
+    </w:p>
+    <w:p>
+      <w:r>
+        <w:t>Vers eten, Leuke en lekkere gerechten, keuze voor vlees, vis, kip en vegetarisch, bezorging aan huis.</w:t>
+      </w:r>
+    </w:p>
+    <w:p>
+      <w:pPr>
+        <w:rPr>
+          <w:b/>
+        </w:rPr>
+      </w:pPr>
+      <w:r>
+        <w:rPr>
+          <w:b/>
+        </w:rPr>
+        <w:t>IKEA</w:t>
+      </w:r>
+    </w:p>
+    <w:p>
+      <w:r>
+        <w:t>Degelijke kwaliteit, kast is makkelijk te monteren, verschillende kleuren beschikbaar, simplistisch design.</w:t>
+      </w:r>
+    </w:p>
+    <w:p>
+      <w:pPr>
+        <w:rPr>
+          <w:b/>
+        </w:rPr>
+      </w:pPr>
+      <w:r>
+        <w:rPr>
+          <w:b/>
+        </w:rPr>
+        <w:t>Snapchat</w:t>
+      </w:r>
+    </w:p>
+    <w:p>
+      <w:r>
+        <w:t>De functionaliteit om foto</w:t>
+      </w:r>
+      <w:r>
+        <w:t>’</w:t>
+      </w:r>
+      <w:r>
+        <w:t>s en video</w:t>
+      </w:r>
+      <w:r>
+        <w:t>’</w:t>
+      </w:r>
+      <w:r>
+        <w:t>s met filters te versturen naar vrienden die ze maar 1 keer kunnen zien. De filters zijn uiterst belangrijk, dit maakt snapchat uniek.</w:t>
+      </w:r>
+    </w:p>
+    <w:p>
+      <w:pPr>
+        <w:rPr>
+          <w:b/>
+        </w:rPr>
+      </w:pPr>
+      <w:r>
+        <w:rPr>
+          <w:b/>
+        </w:rPr>
+        <w:t>Starbucks</w:t>
+      </w:r>
+    </w:p>
+    <w:p>
+      <w:r>
+        <w:t>Koffie, bekers, deksel om mee te nemen, logo op beker, je eigen naam op je beker, zitplaatsen om te wachten op vervoer of andere personen, verschillende smaken koffie en personalisatie opties.</w:t>
+      </w:r>
+    </w:p>
     <w:sectPr>
       <w:pgSz w:w="12240" w:h="15840"/>
       <w:pgMar w:top="1440" w:right="1440" w:bottom="1440" w:left="1440" w:header="720" w:footer="720" w:gutter="0"/>
@@ -904,6 +1591,119 @@
 <file path=word/numbering.xml><?xml version="1.0" encoding="utf-8"?>
 <w:numbering xmlns:wpc="http://schemas.microsoft.com/office/word/2010/wordprocessingCanvas" xmlns:cx="http://schemas.microsoft.com/office/drawing/2014/chartex" xmlns:cx1="http://schemas.microsoft.com/office/drawing/2015/9/8/chartex" xmlns:cx2="http://schemas.microsoft.com/office/drawing/2015/10/21/chartex" xmlns:cx3="http://schemas.microsoft.com/office/drawing/2016/5/9/chartex" xmlns:cx4="http://schemas.microsoft.com/office/drawing/2016/5/10/chartex" xmlns:cx5="http://schemas.microsoft.com/office/drawing/2016/5/11/chartex" xmlns:cx6="http://schemas.microsoft.com/office/drawing/2016/5/12/chartex" xmlns:cx7="http://schemas.microsoft.com/office/drawing/2016/5/13/chartex" xmlns:cx8="http://schemas.microsoft.com/office/drawing/2016/5/14/chartex" xmlns:mc="http://schemas.openxmlformats.org/markup-compatibility/2006" xmlns:aink="http://schemas.microsoft.com/office/drawing/2016/ink" xmlns:am3d="http://schemas.microsoft.com/office/drawing/2017/model3d" xmlns:o="urn:schemas-microsoft-com:office:office" xmlns:r="http://schemas.openxmlformats.org/officeDocument/2006/relationships" xmlns:m="http://schemas.openxmlformats.org/officeDocument/2006/math" xmlns:v="urn:schemas-microsoft-com:vml" xmlns:wp14="http://schemas.microsoft.com/office/word/2010/wordprocessingDrawing" xmlns:wp="http://schemas.openxmlformats.org/drawingml/2006/wordprocessingDrawing" xmlns:w10="urn:schemas-microsoft-com:office:word" xmlns:w="http://schemas.openxmlformats.org/wordprocessingml/2006/main" xmlns:w14="http://schemas.microsoft.com/office/word/2010/wordml" xmlns:w15="http://schemas.microsoft.com/office/word/2012/wordml" xmlns:w16cid="http://schemas.microsoft.com/office/word/2016/wordml/cid" xmlns:w16se="http://schemas.microsoft.com/office/word/2015/wordml/symex" xmlns:wpg="http://schemas.microsoft.com/office/word/2010/wordprocessingGroup" xmlns:wpi="http://schemas.microsoft.com/office/word/2010/wordprocessingInk" xmlns:wne="http://schemas.microsoft.com/office/word/2006/wordml" xmlns:wps="http://schemas.microsoft.com/office/word/2010/wordprocessingShape" mc:Ignorable="w14 w15 w16se w16cid wp14">
   <w:abstractNum w:abstractNumId="0" w15:restartNumberingAfterBreak="0">
+    <w:nsid w:val="353C7922"/>
+    <w:multiLevelType w:val="hybridMultilevel"/>
+    <w:tmpl w:val="D6DAFD56"/>
+    <w:lvl w:ilvl="0" w:tplc="04130001">
+      <w:start w:val="1"/>
+      <w:numFmt w:val="bullet"/>
+      <w:lvlText w:val=""/>
+      <w:lvlJc w:val="left"/>
+      <w:pPr>
+        <w:ind w:left="720" w:hanging="360"/>
+      </w:pPr>
+      <w:rPr>
+        <w:rFonts w:ascii="Symbol" w:hAnsi="Symbol" w:hint="default"/>
+      </w:rPr>
+    </w:lvl>
+    <w:lvl w:ilvl="1" w:tplc="04130003" w:tentative="1">
+      <w:start w:val="1"/>
+      <w:numFmt w:val="bullet"/>
+      <w:lvlText w:val="o"/>
+      <w:lvlJc w:val="left"/>
+      <w:pPr>
+        <w:ind w:left="1440" w:hanging="360"/>
+      </w:pPr>
+      <w:rPr>
+        <w:rFonts w:ascii="Courier New" w:hAnsi="Courier New" w:cs="Courier New" w:hint="default"/>
+      </w:rPr>
+    </w:lvl>
+    <w:lvl w:ilvl="2" w:tplc="04130005" w:tentative="1">
+      <w:start w:val="1"/>
+      <w:numFmt w:val="bullet"/>
+      <w:lvlText w:val=""/>
+      <w:lvlJc w:val="left"/>
+      <w:pPr>
+        <w:ind w:left="2160" w:hanging="360"/>
+      </w:pPr>
+      <w:rPr>
+        <w:rFonts w:ascii="Wingdings" w:hAnsi="Wingdings" w:hint="default"/>
+      </w:rPr>
+    </w:lvl>
+    <w:lvl w:ilvl="3" w:tplc="04130001" w:tentative="1">
+      <w:start w:val="1"/>
+      <w:numFmt w:val="bullet"/>
+      <w:lvlText w:val=""/>
+      <w:lvlJc w:val="left"/>
+      <w:pPr>
+        <w:ind w:left="2880" w:hanging="360"/>
+      </w:pPr>
+      <w:rPr>
+        <w:rFonts w:ascii="Symbol" w:hAnsi="Symbol" w:hint="default"/>
+      </w:rPr>
+    </w:lvl>
+    <w:lvl w:ilvl="4" w:tplc="04130003" w:tentative="1">
+      <w:start w:val="1"/>
+      <w:numFmt w:val="bullet"/>
+      <w:lvlText w:val="o"/>
+      <w:lvlJc w:val="left"/>
+      <w:pPr>
+        <w:ind w:left="3600" w:hanging="360"/>
+      </w:pPr>
+      <w:rPr>
+        <w:rFonts w:ascii="Courier New" w:hAnsi="Courier New" w:cs="Courier New" w:hint="default"/>
+      </w:rPr>
+    </w:lvl>
+    <w:lvl w:ilvl="5" w:tplc="04130005" w:tentative="1">
+      <w:start w:val="1"/>
+      <w:numFmt w:val="bullet"/>
+      <w:lvlText w:val=""/>
+      <w:lvlJc w:val="left"/>
+      <w:pPr>
+        <w:ind w:left="4320" w:hanging="360"/>
+      </w:pPr>
+      <w:rPr>
+        <w:rFonts w:ascii="Wingdings" w:hAnsi="Wingdings" w:hint="default"/>
+      </w:rPr>
+    </w:lvl>
+    <w:lvl w:ilvl="6" w:tplc="04130001" w:tentative="1">
+      <w:start w:val="1"/>
+      <w:numFmt w:val="bullet"/>
+      <w:lvlText w:val=""/>
+      <w:lvlJc w:val="left"/>
+      <w:pPr>
+        <w:ind w:left="5040" w:hanging="360"/>
+      </w:pPr>
+      <w:rPr>
+        <w:rFonts w:ascii="Symbol" w:hAnsi="Symbol" w:hint="default"/>
+      </w:rPr>
+    </w:lvl>
+    <w:lvl w:ilvl="7" w:tplc="04130003" w:tentative="1">
+      <w:start w:val="1"/>
+      <w:numFmt w:val="bullet"/>
+      <w:lvlText w:val="o"/>
+      <w:lvlJc w:val="left"/>
+      <w:pPr>
+        <w:ind w:left="5760" w:hanging="360"/>
+      </w:pPr>
+      <w:rPr>
+        <w:rFonts w:ascii="Courier New" w:hAnsi="Courier New" w:cs="Courier New" w:hint="default"/>
+      </w:rPr>
+    </w:lvl>
+    <w:lvl w:ilvl="8" w:tplc="04130005" w:tentative="1">
+      <w:start w:val="1"/>
+      <w:numFmt w:val="bullet"/>
+      <w:lvlText w:val=""/>
+      <w:lvlJc w:val="left"/>
+      <w:pPr>
+        <w:ind w:left="6480" w:hanging="360"/>
+      </w:pPr>
+      <w:rPr>
+        <w:rFonts w:ascii="Wingdings" w:hAnsi="Wingdings" w:hint="default"/>
+      </w:rPr>
+    </w:lvl>
+  </w:abstractNum>
+  <w:abstractNum w:abstractNumId="1" w15:restartNumberingAfterBreak="0">
     <w:nsid w:val="7DAA49BE"/>
     <w:multiLevelType w:val="hybridMultilevel"/>
     <w:tmpl w:val="210C34B0"/>
@@ -993,6 +1793,9 @@
     </w:lvl>
   </w:abstractNum>
   <w:num w:numId="1">
+    <w:abstractNumId w:val="1"/>
+  </w:num>
+  <w:num w:numId="2">
     <w:abstractNumId w:val="0"/>
   </w:num>
 </w:numbering>
@@ -1902,7 +2705,7 @@
 </file>
 
 <file path=customXml/itemProps1.xml><?xml version="1.0" encoding="utf-8"?>
-<ds:datastoreItem xmlns:ds="http://schemas.openxmlformats.org/officeDocument/2006/customXml" ds:itemID="{47AEAB58-0782-4336-BA10-3D1BC81417FA}">
+<ds:datastoreItem xmlns:ds="http://schemas.openxmlformats.org/officeDocument/2006/customXml" ds:itemID="{3EF09F69-5DEA-4F64-BF4B-4AF72233C6BD}">
   <ds:schemaRefs>
     <ds:schemaRef ds:uri="http://schemas.openxmlformats.org/officeDocument/2006/bibliography"/>
   </ds:schemaRefs>

</xml_diff>